<commit_message>
added and udpated version of my cv
</commit_message>
<xml_diff>
--- a/CI.docx
+++ b/CI.docx
@@ -213,10 +213,7 @@
     </w:p>
     <w:p>
       <w:r>
-        <w:t>Ssh-copy-id ahmed@</w:t>
-      </w:r>
-      <w:r>
-        <w:t>(“public ip address”)</w:t>
+        <w:t>Ssh-copy-id ahmed@(“public ip address”)</w:t>
       </w:r>
       <w:r>
         <w:t xml:space="preserve"> (copy keys)</w:t>
@@ -224,205 +221,219 @@
     </w:p>
     <w:p>
       <w:r>
-        <w:t xml:space="preserve">Finally connect to it by typing: </w:t>
-      </w:r>
-      <w:r>
-        <w:t>Ssh ahmed@(“public ip address”)</w:t>
+        <w:t>Finally connect to it by typing: Ssh ahmed@(“public ip address”).</w:t>
+      </w:r>
+    </w:p>
+    <w:p/>
+    <w:p>
+      <w:r>
+        <w:t>The terminal works on bash (shell</w:t>
+      </w:r>
+      <w:r>
+        <w:t xml:space="preserve"> interpreter</w:t>
+      </w:r>
+      <w:r>
+        <w:t>)</w:t>
       </w:r>
       <w:r>
         <w:t>.</w:t>
       </w:r>
     </w:p>
-    <w:p/>
-    <w:p>
-      <w:r>
-        <w:t>The terminal works on bash (shell</w:t>
-      </w:r>
-      <w:r>
-        <w:t xml:space="preserve"> interpreter</w:t>
+    <w:p>
+      <w:r>
+        <w:lastRenderedPageBreak/>
+        <w:t>In bash you type:</w:t>
+      </w:r>
+    </w:p>
+    <w:p>
+      <w:r>
+        <w:t>Ssh-keygen (generate a key)</w:t>
+      </w:r>
+    </w:p>
+    <w:p>
+      <w:r>
+        <w:t>cat ~/.ssh/id_rsa.pub</w:t>
+      </w:r>
+      <w:r>
+        <w:t xml:space="preserve"> (display the key)</w:t>
+      </w:r>
+    </w:p>
+    <w:p/>
+    <w:p>
+      <w:r>
+        <w:t>Commands:</w:t>
+      </w:r>
+    </w:p>
+    <w:p>
+      <w:r>
+        <w:t>man ls (it is the manual)</w:t>
+      </w:r>
+    </w:p>
+    <w:p>
+      <w:r>
+        <w:t>~ (means home directory)</w:t>
+      </w:r>
+    </w:p>
+    <w:p>
+      <w:r>
+        <w:t>Pwd (print working directory)</w:t>
+      </w:r>
+    </w:p>
+    <w:p>
+      <w:r>
+        <w:t>/ (root directory)</w:t>
+      </w:r>
+    </w:p>
+    <w:p>
+      <w:r>
+        <w:t>Ls –l / (means you want to look at the top of the tree branch)</w:t>
+      </w:r>
+      <w:r>
+        <w:t xml:space="preserve"> (list of the current directory)</w:t>
+      </w:r>
+    </w:p>
+    <w:p>
+      <w:r>
+        <w:t>Touch test (creates a file)</w:t>
+      </w:r>
+    </w:p>
+    <w:p>
+      <w:r>
+        <w:t>Less test (allows you to scroll through a file)</w:t>
+      </w:r>
+    </w:p>
+    <w:p>
+      <w:r>
+        <w:t>Cat test (prints out whats in the file)</w:t>
+      </w:r>
+    </w:p>
+    <w:p>
+      <w:r>
+        <w:t xml:space="preserve">Cp file1 file2 (copies file1 </w:t>
+      </w:r>
+      <w:r>
+        <w:t>into another</w:t>
+      </w:r>
+      <w:r>
+        <w:t xml:space="preserve"> file2</w:t>
+      </w:r>
+      <w:r>
+        <w:t xml:space="preserve"> in the same location</w:t>
       </w:r>
       <w:r>
         <w:t>)</w:t>
       </w:r>
-      <w:r>
-        <w:t>.</w:t>
+    </w:p>
+    <w:p>
+      <w:r>
+        <w:t>Cp file1 /tmp/test2 (copies file1 into /tmp folder with a test2 filename)</w:t>
+      </w:r>
+    </w:p>
+    <w:p>
+      <w:r>
+        <w:t>Mv file1 file2 (moves file1 into file2)</w:t>
+      </w:r>
+    </w:p>
+    <w:p>
+      <w:r>
+        <w:t>Rm file1 (remove file1)</w:t>
+      </w:r>
+    </w:p>
+    <w:p>
+      <w:r>
+        <w:t>Rm –rf file1 (removes file1 with compressing the errors</w:t>
+      </w:r>
+      <w:r>
+        <w:t xml:space="preserve"> (remove recursively)</w:t>
+      </w:r>
+      <w:r>
+        <w:t>)</w:t>
+      </w:r>
+    </w:p>
+    <w:p>
+      <w:r>
+        <w:t>Rm –rf / (will remove the whole system and break it)</w:t>
+      </w:r>
+    </w:p>
+    <w:p>
+      <w:r>
+        <w:t>Mkdir name (creates a directory called name)</w:t>
+      </w:r>
+    </w:p>
+    <w:p>
+      <w:r>
+        <w:t>Cd name/ (change directory called name)</w:t>
+      </w:r>
+    </w:p>
+    <w:p>
+      <w:r>
+        <w:t>Ln –s (</w:t>
+      </w:r>
+      <w:r>
+        <w:t xml:space="preserve">creates a </w:t>
+      </w:r>
+      <w:r>
+        <w:t>symbolic link</w:t>
+      </w:r>
+      <w:r>
+        <w:t>, essentially is used as a shortcut which links to the main file</w:t>
+      </w:r>
+      <w:r>
+        <w:t xml:space="preserve"> it is identified by the -&gt;</w:t>
+      </w:r>
+      <w:r>
+        <w:t>)</w:t>
+      </w:r>
+    </w:p>
+    <w:p>
+      <w:r>
+        <w:t>Ls *.txt (will list all files with .txt extension)</w:t>
+      </w:r>
+    </w:p>
+    <w:p>
+      <w:r>
+        <w:t>Ls –l | grep test (will output everything out through another program ‘grep’ with files containin ‘test’)</w:t>
+      </w:r>
+    </w:p>
+    <w:p>
+      <w:r>
+        <w:t>Ps –aef (ps shows the processes that runs on our system</w:t>
+      </w:r>
+      <w:r>
+        <w:t>, and aef means all?</w:t>
+      </w:r>
+      <w:r>
+        <w:t>)</w:t>
+      </w:r>
+    </w:p>
+    <w:p>
+      <w:r>
+        <w:t>Mkdir –p 1/2/3 (makes a directory recursively meaning that it will make a nested directory).</w:t>
+      </w:r>
+    </w:p>
+    <w:p>
+      <w:r>
+        <w:t>Mkdir 1 2 3 (makes 3 folders in the same directory (1, 2, 3)).</w:t>
+      </w:r>
+    </w:p>
+    <w:p>
+      <w:r>
+        <w:t>Sleep 1000 &amp; (returns the process id and the job number. The ‘&amp;’ puts in the background)</w:t>
+      </w:r>
+    </w:p>
+    <w:p>
+      <w:r>
+        <w:t>Kill PID (will terminate the process id ‘PID’)</w:t>
+      </w:r>
+    </w:p>
+    <w:p>
+      <w:r>
+        <w:t>Jobs (will show the background processes)</w:t>
       </w:r>
     </w:p>
     <w:p>
       <w:r>
         <w:lastRenderedPageBreak/>
-        <w:t>Commands:</w:t>
-      </w:r>
-    </w:p>
-    <w:p>
-      <w:r>
-        <w:t>man ls (it is the manual)</w:t>
-      </w:r>
-    </w:p>
-    <w:p>
-      <w:r>
-        <w:t>~ (means home directory)</w:t>
-      </w:r>
-    </w:p>
-    <w:p>
-      <w:r>
-        <w:t>Pwd (print working directory)</w:t>
-      </w:r>
-    </w:p>
-    <w:p>
-      <w:r>
-        <w:t>/ (root directory)</w:t>
-      </w:r>
-    </w:p>
-    <w:p>
-      <w:r>
-        <w:t>Ls –l / (means you want to look at the top of the tree branch)</w:t>
-      </w:r>
-      <w:r>
-        <w:t xml:space="preserve"> (list of the current directory)</w:t>
-      </w:r>
-    </w:p>
-    <w:p>
-      <w:r>
-        <w:t>Touch test (creates a file)</w:t>
-      </w:r>
-    </w:p>
-    <w:p>
-      <w:r>
-        <w:t>Less test (allows you to scroll through a file)</w:t>
-      </w:r>
-    </w:p>
-    <w:p>
-      <w:r>
-        <w:t>Cat test (prints out whats in the file)</w:t>
-      </w:r>
-    </w:p>
-    <w:p>
-      <w:r>
-        <w:t xml:space="preserve">Cp file1 file2 (copies file1 </w:t>
-      </w:r>
-      <w:r>
-        <w:t>into another</w:t>
-      </w:r>
-      <w:r>
-        <w:t xml:space="preserve"> file2</w:t>
-      </w:r>
-      <w:r>
-        <w:t xml:space="preserve"> in the same location</w:t>
-      </w:r>
-      <w:r>
-        <w:t>)</w:t>
-      </w:r>
-    </w:p>
-    <w:p>
-      <w:r>
-        <w:t>Cp file1 /tmp/test2 (copies file1 into /tmp folder with a test2 filename)</w:t>
-      </w:r>
-    </w:p>
-    <w:p>
-      <w:r>
-        <w:t>Mv file1 file2 (moves file1 into file2)</w:t>
-      </w:r>
-    </w:p>
-    <w:p>
-      <w:r>
-        <w:t>Rm file1 (remove file1)</w:t>
-      </w:r>
-    </w:p>
-    <w:p>
-      <w:r>
-        <w:t>Rm –rf file1 (removes file1 with compressing the errors</w:t>
-      </w:r>
-      <w:r>
-        <w:t xml:space="preserve"> (remove recursively)</w:t>
-      </w:r>
-      <w:r>
-        <w:t>)</w:t>
-      </w:r>
-    </w:p>
-    <w:p>
-      <w:r>
-        <w:t>Rm –rf / (will remove the whole system and break it)</w:t>
-      </w:r>
-    </w:p>
-    <w:p>
-      <w:r>
-        <w:t>Mkdir name (creates a directory called name)</w:t>
-      </w:r>
-    </w:p>
-    <w:p>
-      <w:r>
-        <w:t>Cd name/ (change directory called name)</w:t>
-      </w:r>
-    </w:p>
-    <w:p>
-      <w:r>
-        <w:t>Ln –s (</w:t>
-      </w:r>
-      <w:r>
-        <w:t xml:space="preserve">creates a </w:t>
-      </w:r>
-      <w:r>
-        <w:t>symbolic link</w:t>
-      </w:r>
-      <w:r>
-        <w:t>, essentially is used as a shortcut which links to the main file</w:t>
-      </w:r>
-      <w:r>
-        <w:t xml:space="preserve"> it is identified by the -&gt;</w:t>
-      </w:r>
-      <w:r>
-        <w:t>)</w:t>
-      </w:r>
-    </w:p>
-    <w:p>
-      <w:r>
-        <w:t>Ls *.txt (will list all files with .txt extension)</w:t>
-      </w:r>
-    </w:p>
-    <w:p>
-      <w:r>
-        <w:t>Ls –l | grep test (will output everything out through another program ‘grep’ with files containin ‘test’)</w:t>
-      </w:r>
-    </w:p>
-    <w:p>
-      <w:r>
-        <w:t>Ps –aef (ps shows the processes that runs on our system</w:t>
-      </w:r>
-      <w:r>
-        <w:t>, and aef means all?</w:t>
-      </w:r>
-      <w:r>
-        <w:t>)</w:t>
-      </w:r>
-    </w:p>
-    <w:p>
-      <w:r>
-        <w:t>Mkdir –p 1/2/3 (makes a directory recursively meaning that it will make a nested directory).</w:t>
-      </w:r>
-    </w:p>
-    <w:p>
-      <w:r>
-        <w:t>Mkdir 1 2 3 (makes 3 folders in the same directory (1, 2, 3)).</w:t>
-      </w:r>
-    </w:p>
-    <w:p>
-      <w:r>
-        <w:t>Sleep 1000 &amp; (returns the process id and the job number. The ‘&amp;’ puts in the background)</w:t>
-      </w:r>
-    </w:p>
-    <w:p>
-      <w:r>
-        <w:t>Kill PID (will terminate the process id ‘PID’)</w:t>
-      </w:r>
-    </w:p>
-    <w:p>
-      <w:r>
-        <w:t>Jobs (will show the background processes)</w:t>
-      </w:r>
-    </w:p>
-    <w:p>
-      <w:r>
         <w:t>Disown (will get rid of the latest job)</w:t>
       </w:r>
     </w:p>
@@ -438,11 +449,7 @@
     </w:p>
     <w:p>
       <w:r>
-        <w:lastRenderedPageBreak/>
-        <w:t xml:space="preserve">Chmod nnn file1 (the values of the ‘n’ will describe the access for the user, group and everyone else, respectfully. </w:t>
-      </w:r>
-      <w:r>
-        <w:t>When typing ls –al the first column shows –rwxrwxrwx where ‘-‘ in between shows that it doesn’t have that characteristic (read=4, write=2, execute=1)</w:t>
+        <w:t>Chmod nnn file1 (the values of the ‘n’ will describe the access for the user, group and everyone else, respectfully. When typing ls –al the first column shows –rwxrwxrwx where ‘-‘ in between shows that it doesn’t have that characteristic (read=4, write=2, execute=1)</w:t>
       </w:r>
     </w:p>
     <w:p>
@@ -476,15 +483,7 @@
           <w:sz w:val="18"/>
           <w:szCs w:val="18"/>
         </w:rPr>
-        <w:t>cat ~/.ssh/id_rsa.pub</w:t>
-      </w:r>
-      <w:r>
-        <w:rPr>
-          <w:rFonts w:ascii="Lucida Console" w:hAnsi="Lucida Console" w:cs="Lucida Console"/>
-          <w:sz w:val="18"/>
-          <w:szCs w:val="18"/>
-        </w:rPr>
-        <w:t xml:space="preserve"> (then copy the whole generated code and make sure there are no lines inbetween them.</w:t>
+        <w:t>cat ~/.ssh/id_rsa.pub (then copy the whole generated code and make sure there are no lines inbetween them.</w:t>
       </w:r>
     </w:p>
     <w:p/>
@@ -509,8 +508,6 @@
       <w:r>
         <w:t>Mvn clean package (it’s the lifecycle)</w:t>
       </w:r>
-      <w:bookmarkStart w:id="0" w:name="_GoBack"/>
-      <w:bookmarkEnd w:id="0"/>
     </w:p>
     <w:p/>
     <w:p/>
@@ -639,6 +636,71 @@
         <w:t>java -jar hello-world-0.0.1-SNAPSHOT.jar</w:t>
       </w:r>
     </w:p>
+    <w:p/>
+    <w:p/>
+    <w:p>
+      <w:r>
+        <w:t>when following the pdf file you need to type in:</w:t>
+      </w:r>
+    </w:p>
+    <w:p>
+      <w:r>
+        <w:t>sudo chmod +x /opt/spring-boot-hello-world/run.bash</w:t>
+      </w:r>
+      <w:r>
+        <w:t xml:space="preserve"> (to make it executable)</w:t>
+      </w:r>
+    </w:p>
+    <w:p/>
+    <w:p/>
+    <w:p/>
+    <w:p>
+      <w:r>
+        <w:lastRenderedPageBreak/>
+        <w:t>Installing wildfly on Ubuntu:</w:t>
+      </w:r>
+    </w:p>
+    <w:p>
+      <w:hyperlink r:id="rId5" w:history="1">
+        <w:r>
+          <w:rPr>
+            <w:rStyle w:val="Hyperlink"/>
+          </w:rPr>
+          <w:t>https://www.linuxhelp.com/install-wildfly10-0-0-ubuntu-16-04</w:t>
+        </w:r>
+      </w:hyperlink>
+    </w:p>
+    <w:p>
+      <w:r>
+        <w:t>in the</w:t>
+      </w:r>
+      <w:r>
+        <w:t>:</w:t>
+      </w:r>
+    </w:p>
+    <w:p>
+      <w:r>
+        <w:t xml:space="preserve"> </w:t>
+      </w:r>
+      <w:r>
+        <w:t>sudo nano wildfly/standalone/configuration/standalone.xml</w:t>
+      </w:r>
+      <w:r>
+        <w:t xml:space="preserve"> </w:t>
+      </w:r>
+    </w:p>
+    <w:p>
+      <w:r>
+        <w:t>you would have to change the ip address 127.0.0.1 to 0.0.0.0 in all 3 places and also change the http port from 8080 to another port (e.g. 8081)</w:t>
+      </w:r>
+      <w:bookmarkStart w:id="0" w:name="_GoBack"/>
+      <w:bookmarkEnd w:id="0"/>
+    </w:p>
+    <w:p/>
+    <w:p/>
+    <w:p/>
+    <w:p/>
+    <w:p/>
     <w:p/>
     <w:p/>
     <w:p/>
@@ -1322,6 +1384,17 @@
       <w:contextualSpacing/>
     </w:pPr>
   </w:style>
+  <w:style w:type="character" w:styleId="Hyperlink">
+    <w:name w:val="Hyperlink"/>
+    <w:basedOn w:val="DefaultParagraphFont"/>
+    <w:uiPriority w:val="99"/>
+    <w:unhideWhenUsed/>
+    <w:rsid w:val="0023767A"/>
+    <w:rPr>
+      <w:color w:val="0563C1" w:themeColor="hyperlink"/>
+      <w:u w:val="single"/>
+    </w:rPr>
+  </w:style>
 </w:styles>
 </file>
 

</xml_diff>

<commit_message>
added folders for different weeks
</commit_message>
<xml_diff>
--- a/CI.docx
+++ b/CI.docx
@@ -261,6 +261,20 @@
     <w:p/>
     <w:p>
       <w:r>
+        <w:t>If azure says the ssh key is invalid just use password and then type ssh-copy-id</w:t>
+      </w:r>
+      <w:r>
+        <w:t xml:space="preserve"> ahmed@(“ip address”</w:t>
+      </w:r>
+      <w:bookmarkStart w:id="0" w:name="_GoBack"/>
+      <w:bookmarkEnd w:id="0"/>
+      <w:r>
+        <w:t>)</w:t>
+      </w:r>
+    </w:p>
+    <w:p/>
+    <w:p>
+      <w:r>
         <w:t>Commands:</w:t>
       </w:r>
     </w:p>
@@ -418,6 +432,7 @@
     </w:p>
     <w:p>
       <w:r>
+        <w:lastRenderedPageBreak/>
         <w:t>Sleep 1000 &amp; (returns the process id and the job number. The ‘&amp;’ puts in the background)</w:t>
       </w:r>
     </w:p>
@@ -433,7 +448,6 @@
     </w:p>
     <w:p>
       <w:r>
-        <w:lastRenderedPageBreak/>
         <w:t>Disown (will get rid of the latest job)</w:t>
       </w:r>
     </w:p>
@@ -656,7 +670,6 @@
     <w:p/>
     <w:p>
       <w:r>
-        <w:lastRenderedPageBreak/>
         <w:t>Installing wildfly on Ubuntu:</w:t>
       </w:r>
     </w:p>
@@ -693,8 +706,6 @@
       <w:r>
         <w:t>you would have to change the ip address 127.0.0.1 to 0.0.0.0 in all 3 places and also change the http port from 8080 to another port (e.g. 8081)</w:t>
       </w:r>
-      <w:bookmarkStart w:id="0" w:name="_GoBack"/>
-      <w:bookmarkEnd w:id="0"/>
     </w:p>
     <w:p/>
     <w:p/>

</xml_diff>